<commit_message>
changed to work with EECS servers
</commit_message>
<xml_diff>
--- a/PA3/Report.docx
+++ b/PA3/Report.docx
@@ -222,6 +222,137 @@
     </w:p>
     <w:p>
       <w:pPr>
+        <w:outlineLvl w:val="0"/>
+        <w:rPr>
+          <w:rFonts w:ascii="Helvetica Neue" w:hAnsi="Helvetica Neue" w:cs="Helvetica Neue"/>
+          <w:color w:val="000000"/>
+          <w:sz w:val="22"/>
+          <w:szCs w:val="22"/>
+        </w:rPr>
+      </w:pPr>
+    </w:p>
+    <w:p>
+      <w:pPr>
+        <w:outlineLvl w:val="0"/>
+        <w:rPr>
+          <w:rFonts w:ascii="Helvetica Neue" w:hAnsi="Helvetica Neue" w:cs="Helvetica Neue"/>
+          <w:color w:val="000000"/>
+          <w:sz w:val="22"/>
+          <w:szCs w:val="22"/>
+        </w:rPr>
+      </w:pPr>
+      <w:r>
+        <w:rPr>
+          <w:rFonts w:ascii="Helvetica Neue" w:hAnsi="Helvetica Neue" w:cs="Helvetica Neue"/>
+          <w:color w:val="000000"/>
+          <w:sz w:val="22"/>
+          <w:szCs w:val="22"/>
+        </w:rPr>
+        <w:t xml:space="preserve">Tested on EECS servers with: </w:t>
+      </w:r>
+      <w:bookmarkStart w:id="0" w:name="_GoBack"/>
+      <w:bookmarkEnd w:id="0"/>
+    </w:p>
+    <w:p>
+      <w:pPr>
+        <w:tabs>
+          <w:tab w:val="left" w:pos="560"/>
+          <w:tab w:val="left" w:pos="1120"/>
+          <w:tab w:val="left" w:pos="1680"/>
+          <w:tab w:val="left" w:pos="2240"/>
+          <w:tab w:val="left" w:pos="2800"/>
+          <w:tab w:val="left" w:pos="3360"/>
+          <w:tab w:val="left" w:pos="3920"/>
+          <w:tab w:val="left" w:pos="4480"/>
+          <w:tab w:val="left" w:pos="5040"/>
+          <w:tab w:val="left" w:pos="5600"/>
+          <w:tab w:val="left" w:pos="6160"/>
+          <w:tab w:val="left" w:pos="6720"/>
+        </w:tabs>
+        <w:autoSpaceDE w:val="0"/>
+        <w:autoSpaceDN w:val="0"/>
+        <w:adjustRightInd w:val="0"/>
+        <w:rPr>
+          <w:rFonts w:ascii="Menlo" w:hAnsi="Menlo" w:cs="Menlo"/>
+          <w:color w:val="000000"/>
+          <w:sz w:val="18"/>
+          <w:szCs w:val="18"/>
+        </w:rPr>
+      </w:pPr>
+      <w:r>
+        <w:rPr>
+          <w:rFonts w:ascii="Menlo" w:hAnsi="Menlo" w:cs="Menlo"/>
+          <w:color w:val="000000"/>
+          <w:sz w:val="18"/>
+          <w:szCs w:val="18"/>
+        </w:rPr>
+        <w:t>g++ VectorMyJosephus.cpp ListMyJosephus.cpp TestVectorMyJosephus.cpp TestListMyJosephus.cpp TestAll.cpp Person.cpp -o result -</w:t>
+      </w:r>
+      <w:proofErr w:type="spellStart"/>
+      <w:r>
+        <w:rPr>
+          <w:rFonts w:ascii="Menlo" w:hAnsi="Menlo" w:cs="Menlo"/>
+          <w:color w:val="000000"/>
+          <w:sz w:val="18"/>
+          <w:szCs w:val="18"/>
+        </w:rPr>
+        <w:t>std</w:t>
+      </w:r>
+      <w:proofErr w:type="spellEnd"/>
+      <w:r>
+        <w:rPr>
+          <w:rFonts w:ascii="Menlo" w:hAnsi="Menlo" w:cs="Menlo"/>
+          <w:color w:val="000000"/>
+          <w:sz w:val="18"/>
+          <w:szCs w:val="18"/>
+        </w:rPr>
+        <w:t>=</w:t>
+      </w:r>
+      <w:proofErr w:type="spellStart"/>
+      <w:r>
+        <w:rPr>
+          <w:rFonts w:ascii="Menlo" w:hAnsi="Menlo" w:cs="Menlo"/>
+          <w:color w:val="000000"/>
+          <w:sz w:val="18"/>
+          <w:szCs w:val="18"/>
+        </w:rPr>
+        <w:t>c++</w:t>
+      </w:r>
+      <w:proofErr w:type="spellEnd"/>
+      <w:r>
+        <w:rPr>
+          <w:rFonts w:ascii="Menlo" w:hAnsi="Menlo" w:cs="Menlo"/>
+          <w:color w:val="000000"/>
+          <w:sz w:val="18"/>
+          <w:szCs w:val="18"/>
+        </w:rPr>
+        <w:t>0x -</w:t>
+      </w:r>
+      <w:proofErr w:type="spellStart"/>
+      <w:r>
+        <w:rPr>
+          <w:rFonts w:ascii="Menlo" w:hAnsi="Menlo" w:cs="Menlo"/>
+          <w:color w:val="000000"/>
+          <w:sz w:val="18"/>
+          <w:szCs w:val="18"/>
+        </w:rPr>
+        <w:t>lrt</w:t>
+      </w:r>
+      <w:proofErr w:type="spellEnd"/>
+    </w:p>
+    <w:p>
+      <w:pPr>
+        <w:outlineLvl w:val="0"/>
+        <w:rPr>
+          <w:rFonts w:ascii="Helvetica Neue" w:hAnsi="Helvetica Neue" w:cs="Helvetica Neue"/>
+          <w:color w:val="000000"/>
+          <w:sz w:val="22"/>
+          <w:szCs w:val="22"/>
+        </w:rPr>
+      </w:pPr>
+    </w:p>
+    <w:p>
+      <w:pPr>
         <w:rPr>
           <w:b/>
         </w:rPr>
@@ -264,6 +395,7 @@
         <w:rPr>
           <w:noProof/>
         </w:rPr>
+        <w:lastRenderedPageBreak/>
         <w:drawing>
           <wp:inline distT="0" distB="0" distL="0" distR="0" wp14:anchorId="27EE2C25" wp14:editId="2EDC68DE">
             <wp:extent cx="4552780" cy="2820895"/>
@@ -290,7 +422,6 @@
         <w:rPr>
           <w:noProof/>
         </w:rPr>
-        <w:lastRenderedPageBreak/>
         <w:drawing>
           <wp:inline distT="0" distB="0" distL="0" distR="0" wp14:anchorId="78E8F388" wp14:editId="20576D40">
             <wp:extent cx="4556037" cy="2784320"/>
@@ -317,6 +448,7 @@
         <w:rPr>
           <w:noProof/>
         </w:rPr>
+        <w:lastRenderedPageBreak/>
         <w:drawing>
           <wp:inline distT="0" distB="0" distL="0" distR="0" wp14:anchorId="196B68E9" wp14:editId="6572EA7E">
             <wp:extent cx="4552845" cy="2784321"/>
@@ -343,7 +475,6 @@
         <w:rPr>
           <w:noProof/>
         </w:rPr>
-        <w:lastRenderedPageBreak/>
         <w:drawing>
           <wp:inline distT="0" distB="0" distL="0" distR="0" wp14:anchorId="2D9DD2F8" wp14:editId="6729F063">
             <wp:extent cx="4556037" cy="2781383"/>
@@ -371,6 +502,7 @@
         <w:rPr>
           <w:noProof/>
         </w:rPr>
+        <w:lastRenderedPageBreak/>
         <w:drawing>
           <wp:inline distT="0" distB="0" distL="0" distR="0" wp14:anchorId="4C6D40C1" wp14:editId="161C1965">
             <wp:extent cx="4575194" cy="2743200"/>
@@ -404,7 +536,6 @@
         <w:rPr>
           <w:noProof/>
         </w:rPr>
-        <w:lastRenderedPageBreak/>
         <w:drawing>
           <wp:inline distT="0" distB="0" distL="0" distR="0" wp14:anchorId="254087C5" wp14:editId="5CF06BFB">
             <wp:extent cx="4568264" cy="2743199"/>
@@ -432,6 +563,7 @@
         <w:rPr>
           <w:noProof/>
         </w:rPr>
+        <w:lastRenderedPageBreak/>
         <w:drawing>
           <wp:inline distT="0" distB="0" distL="0" distR="0" wp14:anchorId="2A4F6263" wp14:editId="01DC75C5">
             <wp:extent cx="4572000" cy="2743200"/>
@@ -459,7 +591,6 @@
         <w:rPr>
           <w:noProof/>
         </w:rPr>
-        <w:lastRenderedPageBreak/>
         <w:drawing>
           <wp:inline distT="0" distB="0" distL="0" distR="0" wp14:anchorId="02BA6E6B" wp14:editId="118A57B3">
             <wp:extent cx="4572000" cy="2743200"/>
@@ -479,6 +610,11 @@
             </a:graphic>
           </wp:inline>
         </w:drawing>
+      </w:r>
+    </w:p>
+    <w:p>
+      <w:r>
+        <w:t>*graphs from the data in “plot.csv”</w:t>
       </w:r>
     </w:p>
     <w:p/>
@@ -543,7 +679,11 @@
         <w:t xml:space="preserve"> in deletion time</w:t>
       </w:r>
       <w:r>
-        <w:t xml:space="preserve"> to overtake the difference in constants, as for each elimination we had to iterate through M=3 elements, which is likely significantly faster with a vector implementation</w:t>
+        <w:t xml:space="preserve"> to overtake the difference in constants, as </w:t>
+      </w:r>
+      <w:r>
+        <w:lastRenderedPageBreak/>
+        <w:t>for each elimination we had to iterate through M=3 elements, which is likely significantly faster with a vector implementation</w:t>
       </w:r>
       <w:r>
         <w:t xml:space="preserve"> than a list</w:t>
@@ -564,7 +704,15 @@
         <w:t xml:space="preserve"> consistent with the</w:t>
       </w:r>
       <w:r>
-        <w:t>oretical expectations as each elimination takes O(M + 1) time (and the number of eliminations is equal to N-1, which is kept constant). For the vector implementation, each elimination takes O(M+N) time, and as N is kept constant, we can observe a linear increase in runtime as M increases.</w:t>
+        <w:t xml:space="preserve">oretical expectations as each elimination takes </w:t>
+      </w:r>
+      <w:proofErr w:type="gramStart"/>
+      <w:r>
+        <w:t>O(</w:t>
+      </w:r>
+      <w:proofErr w:type="gramEnd"/>
+      <w:r>
+        <w:t>M + 1) time (and the number of eliminations is equal to N-1, which is kept constant). For the vector implementation, each elimination takes O(M+N) time, and as N is kept constant, we can observe a linear increase in runtime as M increases.</w:t>
       </w:r>
     </w:p>
     <w:p/>
@@ -597,11 +745,7 @@
     <w:p/>
     <w:p>
       <w:r>
-        <w:t xml:space="preserve">The average elimination time for both vector and list implementation seemed to be constant as N was increased, and linear as M was increased. For the list implementation, this is consistent </w:t>
-      </w:r>
-      <w:r>
-        <w:lastRenderedPageBreak/>
-        <w:t xml:space="preserve">with </w:t>
+        <w:t xml:space="preserve">The average elimination time for both vector and list implementation seemed to be constant as N was increased, and linear as M was increased. For the list implementation, this is consistent with </w:t>
       </w:r>
       <w:r>
         <w:t>our previous analysis of the complexity of each deletion. For the vector implementation, t</w:t>
@@ -610,10 +754,7 @@
         <w:t>his adds further evidence to our previous hypothesis that the values of N we are using are too small for the polynomial growth of the deletion time to show its effects.</w:t>
       </w:r>
     </w:p>
-    <w:p>
-      <w:bookmarkStart w:id="0" w:name="_GoBack"/>
-      <w:bookmarkEnd w:id="0"/>
-    </w:p>
+    <w:p/>
     <w:sectPr>
       <w:pgSz w:w="12240" w:h="15840"/>
       <w:pgMar w:top="1440" w:right="1440" w:bottom="1440" w:left="1440" w:header="720" w:footer="720" w:gutter="0"/>

</xml_diff>